<commit_message>
Vue2: Understanding Unidirectional Data Flow
</commit_message>
<xml_diff>
--- a/FRON_END/Vuejs/Vuejs.docx
+++ b/FRON_END/Vuejs/Vuejs.docx
@@ -1,6 +1,6 @@
 
 <file path=word/document.xml><?xml version="1.0" encoding="utf-8"?>
-<w:document xmlns:wpc="http://schemas.microsoft.com/office/word/2010/wordprocessingCanvas" xmlns:cx="http://schemas.microsoft.com/office/drawing/2014/chartex" xmlns:mc="http://schemas.openxmlformats.org/markup-compatibility/2006" xmlns:o="urn:schemas-microsoft-com:office:office" xmlns:r="http://schemas.openxmlformats.org/officeDocument/2006/relationships" xmlns:m="http://schemas.openxmlformats.org/officeDocument/2006/math" xmlns:v="urn:schemas-microsoft-com:vml" xmlns:wp14="http://schemas.microsoft.com/office/word/2010/wordprocessingDrawing" xmlns:wp="http://schemas.openxmlformats.org/drawingml/2006/wordprocessingDrawing" xmlns:w10="urn:schemas-microsoft-com:office:word" xmlns:w="http://schemas.openxmlformats.org/wordprocessingml/2006/main" xmlns:w14="http://schemas.microsoft.com/office/word/2010/wordml" xmlns:w15="http://schemas.microsoft.com/office/word/2012/wordml" xmlns:w16se="http://schemas.microsoft.com/office/word/2015/wordml/symex" xmlns:wpg="http://schemas.microsoft.com/office/word/2010/wordprocessingGroup" xmlns:wpi="http://schemas.microsoft.com/office/word/2010/wordprocessingInk" xmlns:wne="http://schemas.microsoft.com/office/word/2006/wordml" xmlns:wps="http://schemas.microsoft.com/office/word/2010/wordprocessingShape" mc:Ignorable="w14 w15 w16se wp14">
+<w:document xmlns:wpc="http://schemas.microsoft.com/office/word/2010/wordprocessingCanvas" xmlns:cx="http://schemas.microsoft.com/office/drawing/2014/chartex" xmlns:cx1="http://schemas.microsoft.com/office/drawing/2015/9/8/chartex" xmlns:cx2="http://schemas.microsoft.com/office/drawing/2015/10/21/chartex" xmlns:cx3="http://schemas.microsoft.com/office/drawing/2016/5/9/chartex" xmlns:cx4="http://schemas.microsoft.com/office/drawing/2016/5/10/chartex" xmlns:cx5="http://schemas.microsoft.com/office/drawing/2016/5/11/chartex" xmlns:cx6="http://schemas.microsoft.com/office/drawing/2016/5/12/chartex" xmlns:cx7="http://schemas.microsoft.com/office/drawing/2016/5/13/chartex" xmlns:cx8="http://schemas.microsoft.com/office/drawing/2016/5/14/chartex" xmlns:mc="http://schemas.openxmlformats.org/markup-compatibility/2006" xmlns:aink="http://schemas.microsoft.com/office/drawing/2016/ink" xmlns:am3d="http://schemas.microsoft.com/office/drawing/2017/model3d" xmlns:o="urn:schemas-microsoft-com:office:office" xmlns:oel="http://schemas.microsoft.com/office/2019/extlst" xmlns:r="http://schemas.openxmlformats.org/officeDocument/2006/relationships" xmlns:m="http://schemas.openxmlformats.org/officeDocument/2006/math" xmlns:v="urn:schemas-microsoft-com:vml" xmlns:wp14="http://schemas.microsoft.com/office/word/2010/wordprocessingDrawing" xmlns:wp="http://schemas.openxmlformats.org/drawingml/2006/wordprocessingDrawing" xmlns:w10="urn:schemas-microsoft-com:office:word" xmlns:w="http://schemas.openxmlformats.org/wordprocessingml/2006/main" xmlns:w14="http://schemas.microsoft.com/office/word/2010/wordml" xmlns:w15="http://schemas.microsoft.com/office/word/2012/wordml" xmlns:w16cex="http://schemas.microsoft.com/office/word/2018/wordml/cex" xmlns:w16cid="http://schemas.microsoft.com/office/word/2016/wordml/cid" xmlns:w16="http://schemas.microsoft.com/office/word/2018/wordml" xmlns:w16sdtdh="http://schemas.microsoft.com/office/word/2020/wordml/sdtdatahash" xmlns:w16se="http://schemas.microsoft.com/office/word/2015/wordml/symex" xmlns:wpg="http://schemas.microsoft.com/office/word/2010/wordprocessingGroup" xmlns:wpi="http://schemas.microsoft.com/office/word/2010/wordprocessingInk" xmlns:wne="http://schemas.microsoft.com/office/word/2006/wordml" xmlns:wps="http://schemas.microsoft.com/office/word/2010/wordprocessingShape" mc:Ignorable="w14 w15 w16se w16cid w16 w16cex w16sdtdh wp14">
   <w:body>
     <w:p>
       <w:pPr>
@@ -50,45 +50,19 @@
           <w:rtl/>
           <w:lang w:bidi="fa-IR"/>
         </w:rPr>
-        <w:t xml:space="preserve"> از یک آرگومان استفاده کنیم </w:t>
-      </w:r>
-      <w:proofErr w:type="gramStart"/>
-      <w:r>
-        <w:rPr>
-          <w:rFonts w:hint="cs"/>
-          <w:rtl/>
-          <w:lang w:bidi="fa-IR"/>
-        </w:rPr>
-        <w:t>مانند:‌</w:t>
-      </w:r>
-      <w:proofErr w:type="spellStart"/>
-      <w:proofErr w:type="gramEnd"/>
+        <w:t xml:space="preserve"> از یک آرگومان استفاده کنیم مانند:‌</w:t>
+      </w:r>
       <w:r>
         <w:rPr>
           <w:lang w:bidi="fa-IR"/>
         </w:rPr>
         <w:t>func</w:t>
       </w:r>
-      <w:proofErr w:type="spellEnd"/>
-      <w:r>
-        <w:rPr>
-          <w:lang w:bidi="fa-IR"/>
-        </w:rPr>
-        <w:t>(</w:t>
-      </w:r>
-      <w:proofErr w:type="spellStart"/>
-      <w:r>
-        <w:rPr>
-          <w:lang w:bidi="fa-IR"/>
-        </w:rPr>
-        <w:t>arg</w:t>
-      </w:r>
-      <w:proofErr w:type="spellEnd"/>
-      <w:r>
-        <w:rPr>
-          <w:lang w:bidi="fa-IR"/>
-        </w:rPr>
-        <w:t>)</w:t>
+      <w:r>
+        <w:rPr>
+          <w:lang w:bidi="fa-IR"/>
+        </w:rPr>
+        <w:t>(arg)</w:t>
       </w:r>
       <w:r>
         <w:rPr>
@@ -141,33 +115,17 @@
         </w:rPr>
         <w:t xml:space="preserve"> به آن دسترسی داشته باشیم: </w:t>
       </w:r>
-      <w:proofErr w:type="spellStart"/>
       <w:r>
         <w:rPr>
           <w:lang w:bidi="fa-IR"/>
         </w:rPr>
         <w:t>func</w:t>
       </w:r>
-      <w:proofErr w:type="spellEnd"/>
-      <w:r>
-        <w:rPr>
-          <w:lang w:bidi="fa-IR"/>
-        </w:rPr>
-        <w:t xml:space="preserve">($event, </w:t>
-      </w:r>
-      <w:proofErr w:type="spellStart"/>
-      <w:r>
-        <w:rPr>
-          <w:lang w:bidi="fa-IR"/>
-        </w:rPr>
-        <w:t>arg</w:t>
-      </w:r>
-      <w:proofErr w:type="spellEnd"/>
-      <w:r>
-        <w:rPr>
-          <w:lang w:bidi="fa-IR"/>
-        </w:rPr>
-        <w:t>)</w:t>
+      <w:r>
+        <w:rPr>
+          <w:lang w:bidi="fa-IR"/>
+        </w:rPr>
+        <w:t>($event, arg)</w:t>
       </w:r>
       <w:r>
         <w:rPr>
@@ -232,21 +190,7 @@
         <w:rPr>
           <w:lang w:bidi="fa-IR"/>
         </w:rPr>
-        <w:t xml:space="preserve"> {{ </w:t>
-      </w:r>
-      <w:proofErr w:type="spellStart"/>
-      <w:r>
-        <w:rPr>
-          <w:lang w:bidi="fa-IR"/>
-        </w:rPr>
-        <w:t>func</w:t>
-      </w:r>
-      <w:proofErr w:type="spellEnd"/>
-      <w:r>
-        <w:rPr>
-          <w:lang w:bidi="fa-IR"/>
-        </w:rPr>
-        <w:t>() }}</w:t>
+        <w:t xml:space="preserve"> {{ func() }}</w:t>
       </w:r>
       <w:r>
         <w:rPr>
@@ -293,14 +237,12 @@
         </w:rPr>
         <w:t xml:space="preserve">د زیرا با تغییر هر بخش از صفحه، </w:t>
       </w:r>
-      <w:proofErr w:type="spellStart"/>
       <w:r>
         <w:rPr>
           <w:lang w:bidi="fa-IR"/>
         </w:rPr>
         <w:t>vue</w:t>
       </w:r>
-      <w:proofErr w:type="spellEnd"/>
       <w:r>
         <w:rPr>
           <w:rFonts w:hint="cs"/>
@@ -344,9 +286,6 @@
         <w:bidi/>
         <w:jc w:val="lowKashida"/>
         <w:rPr>
-          <w:rFonts w:cs="Calibri" w:hint="cs"/>
-          <w:vertAlign w:val="subscript"/>
-          <w:rtl/>
           <w:lang w:bidi="fa-IR"/>
         </w:rPr>
       </w:pPr>
@@ -592,14 +531,12 @@
         </w:rPr>
         <w:t xml:space="preserve"> فقط </w:t>
       </w:r>
-      <w:proofErr w:type="spellStart"/>
       <w:r>
         <w:rPr>
           <w:lang w:bidi="fa-IR"/>
         </w:rPr>
         <w:t>css</w:t>
       </w:r>
-      <w:proofErr w:type="spellEnd"/>
       <w:r>
         <w:rPr>
           <w:rFonts w:hint="cs"/>
@@ -687,17 +624,7 @@
           <w:rtl/>
           <w:lang w:bidi="fa-IR"/>
         </w:rPr>
-        <w:t>هایی</w:t>
-      </w:r>
-      <w:bookmarkStart w:id="0" w:name="_GoBack"/>
-      <w:bookmarkEnd w:id="0"/>
-      <w:r>
-        <w:rPr>
-          <w:rFonts w:hint="cs"/>
-          <w:rtl/>
-          <w:lang w:bidi="fa-IR"/>
-        </w:rPr>
-        <w:t xml:space="preserve"> که خیلی مخفی و آشکار می</w:t>
+        <w:t>هایی که خیلی مخفی و آشکار می</w:t>
       </w:r>
       <w:r>
         <w:rPr>
@@ -713,6 +640,54 @@
           <w:lang w:bidi="fa-IR"/>
         </w:rPr>
         <w:t>شوند مناسب نباشد و کارایی را کاهش دهد.</w:t>
+      </w:r>
+    </w:p>
+    <w:p>
+      <w:pPr>
+        <w:bidi/>
+        <w:jc w:val="lowKashida"/>
+        <w:rPr>
+          <w:rFonts w:cs="Calibri" w:hint="cs"/>
+          <w:vertAlign w:val="subscript"/>
+          <w:rtl/>
+          <w:lang w:bidi="fa-IR"/>
+        </w:rPr>
+      </w:pPr>
+      <w:r>
+        <w:rPr>
+          <w:rFonts w:hint="cs"/>
+          <w:rtl/>
+          <w:lang w:bidi="fa-IR"/>
+        </w:rPr>
+        <w:t xml:space="preserve">دیتا را میتوان به وسیله </w:t>
+      </w:r>
+      <w:r>
+        <w:rPr>
+          <w:lang w:bidi="fa-IR"/>
+        </w:rPr>
+        <w:t>prop</w:t>
+      </w:r>
+      <w:r>
+        <w:rPr>
+          <w:rFonts w:hint="cs"/>
+          <w:rtl/>
+          <w:lang w:bidi="fa-IR"/>
+        </w:rPr>
+        <w:t xml:space="preserve"> و </w:t>
+      </w:r>
+      <w:r>
+        <w:rPr>
+          <w:lang w:bidi="fa-IR"/>
+        </w:rPr>
+        <w:t>emit</w:t>
+      </w:r>
+      <w:r>
+        <w:rPr>
+          <w:rFonts w:hint="cs"/>
+          <w:rtl/>
+          <w:lang w:bidi="fa-IR"/>
+        </w:rPr>
+        <w:t xml:space="preserve"> بین کامپوننت فرزند و والد رد و بدل کرد اما نمیتوان بین دو کامپوننت فرزند رد و بدل کرد بنابراین برای انتقال دیتا از یک کامپوننت فرزند به دیگر کامپوننت فرزند باید ابتدا دیتا را به کامپوننت والد فرستاده و از آنجا به کامپوننت فرزند دیگر منتقل کرد.</w:t>
       </w:r>
     </w:p>
     <w:sectPr>
@@ -726,7 +701,7 @@
 </file>
 
 <file path=word/styles.xml><?xml version="1.0" encoding="utf-8"?>
-<w:styles xmlns:mc="http://schemas.openxmlformats.org/markup-compatibility/2006" xmlns:r="http://schemas.openxmlformats.org/officeDocument/2006/relationships" xmlns:w="http://schemas.openxmlformats.org/wordprocessingml/2006/main" xmlns:w14="http://schemas.microsoft.com/office/word/2010/wordml" xmlns:w15="http://schemas.microsoft.com/office/word/2012/wordml" xmlns:w16se="http://schemas.microsoft.com/office/word/2015/wordml/symex" mc:Ignorable="w14 w15 w16se">
+<w:styles xmlns:mc="http://schemas.openxmlformats.org/markup-compatibility/2006" xmlns:r="http://schemas.openxmlformats.org/officeDocument/2006/relationships" xmlns:w="http://schemas.openxmlformats.org/wordprocessingml/2006/main" xmlns:w14="http://schemas.microsoft.com/office/word/2010/wordml" xmlns:w15="http://schemas.microsoft.com/office/word/2012/wordml" xmlns:w16cex="http://schemas.microsoft.com/office/word/2018/wordml/cex" xmlns:w16cid="http://schemas.microsoft.com/office/word/2016/wordml/cid" xmlns:w16="http://schemas.microsoft.com/office/word/2018/wordml" xmlns:w16sdtdh="http://schemas.microsoft.com/office/word/2020/wordml/sdtdatahash" xmlns:w16se="http://schemas.microsoft.com/office/word/2015/wordml/symex" mc:Ignorable="w14 w15 w16se w16cid w16 w16cex w16sdtdh">
   <w:docDefaults>
     <w:rPrDefault>
       <w:rPr>
@@ -742,7 +717,7 @@
       </w:pPr>
     </w:pPrDefault>
   </w:docDefaults>
-  <w:latentStyles w:defLockedState="0" w:defUIPriority="99" w:defSemiHidden="0" w:defUnhideWhenUsed="0" w:defQFormat="0" w:count="371">
+  <w:latentStyles w:defLockedState="0" w:defUIPriority="99" w:defSemiHidden="0" w:defUnhideWhenUsed="0" w:defQFormat="0" w:count="376">
     <w:lsdException w:name="Normal" w:uiPriority="0" w:qFormat="1"/>
     <w:lsdException w:name="heading 1" w:uiPriority="9" w:qFormat="1"/>
     <w:lsdException w:name="heading 2" w:semiHidden="1" w:uiPriority="9" w:unhideWhenUsed="1" w:qFormat="1"/>
@@ -848,7 +823,6 @@
     <w:lsdException w:name="HTML Sample" w:semiHidden="1" w:unhideWhenUsed="1"/>
     <w:lsdException w:name="HTML Typewriter" w:semiHidden="1" w:unhideWhenUsed="1"/>
     <w:lsdException w:name="HTML Variable" w:semiHidden="1" w:unhideWhenUsed="1"/>
-    <w:lsdException w:name="Normal Table" w:semiHidden="1" w:unhideWhenUsed="1"/>
     <w:lsdException w:name="annotation subject" w:semiHidden="1" w:unhideWhenUsed="1"/>
     <w:lsdException w:name="No List" w:semiHidden="1" w:unhideWhenUsed="1"/>
     <w:lsdException w:name="Outline List 1" w:semiHidden="1" w:unhideWhenUsed="1"/>
@@ -891,11 +865,8 @@
     <w:lsdException w:name="Table Contemporary" w:semiHidden="1" w:unhideWhenUsed="1"/>
     <w:lsdException w:name="Table Elegant" w:semiHidden="1" w:unhideWhenUsed="1"/>
     <w:lsdException w:name="Table Professional" w:semiHidden="1" w:unhideWhenUsed="1"/>
-    <w:lsdException w:name="Table Subtle 1" w:semiHidden="1" w:unhideWhenUsed="1"/>
     <w:lsdException w:name="Table Subtle 2" w:semiHidden="1" w:unhideWhenUsed="1"/>
     <w:lsdException w:name="Table Web 1" w:semiHidden="1" w:unhideWhenUsed="1"/>
-    <w:lsdException w:name="Table Web 2" w:semiHidden="1" w:unhideWhenUsed="1"/>
-    <w:lsdException w:name="Table Web 3" w:semiHidden="1" w:unhideWhenUsed="1"/>
     <w:lsdException w:name="Balloon Text" w:semiHidden="1" w:unhideWhenUsed="1"/>
     <w:lsdException w:name="Table Grid" w:uiPriority="39"/>
     <w:lsdException w:name="Table Theme" w:semiHidden="1" w:unhideWhenUsed="1"/>
@@ -1114,6 +1085,11 @@
     <w:lsdException w:name="List Table 5 Dark Accent 6" w:uiPriority="50"/>
     <w:lsdException w:name="List Table 6 Colorful Accent 6" w:uiPriority="51"/>
     <w:lsdException w:name="List Table 7 Colorful Accent 6" w:uiPriority="52"/>
+    <w:lsdException w:name="Mention" w:semiHidden="1" w:unhideWhenUsed="1"/>
+    <w:lsdException w:name="Smart Hyperlink" w:semiHidden="1" w:unhideWhenUsed="1"/>
+    <w:lsdException w:name="Hashtag" w:semiHidden="1" w:unhideWhenUsed="1"/>
+    <w:lsdException w:name="Unresolved Mention" w:semiHidden="1" w:unhideWhenUsed="1"/>
+    <w:lsdException w:name="Smart Link" w:semiHidden="1" w:unhideWhenUsed="1"/>
   </w:latentStyles>
   <w:style w:type="paragraph" w:default="1" w:styleId="Normal">
     <w:name w:val="Normal"/>

</xml_diff>

<commit_message>
Vue2: How Slot Content gets Compiled and styled
</commit_message>
<xml_diff>
--- a/FRON_END/Vuejs/Vuejs.docx
+++ b/FRON_END/Vuejs/Vuejs.docx
@@ -52,17 +52,33 @@
         </w:rPr>
         <w:t xml:space="preserve"> از یک آرگومان استفاده کنیم مانند:‌</w:t>
       </w:r>
+      <w:proofErr w:type="spellStart"/>
       <w:r>
         <w:rPr>
           <w:lang w:bidi="fa-IR"/>
         </w:rPr>
         <w:t>func</w:t>
       </w:r>
-      <w:r>
-        <w:rPr>
-          <w:lang w:bidi="fa-IR"/>
-        </w:rPr>
-        <w:t>(arg)</w:t>
+      <w:proofErr w:type="spellEnd"/>
+      <w:r>
+        <w:rPr>
+          <w:lang w:bidi="fa-IR"/>
+        </w:rPr>
+        <w:t>(</w:t>
+      </w:r>
+      <w:proofErr w:type="spellStart"/>
+      <w:r>
+        <w:rPr>
+          <w:lang w:bidi="fa-IR"/>
+        </w:rPr>
+        <w:t>arg</w:t>
+      </w:r>
+      <w:proofErr w:type="spellEnd"/>
+      <w:r>
+        <w:rPr>
+          <w:lang w:bidi="fa-IR"/>
+        </w:rPr>
+        <w:t>)</w:t>
       </w:r>
       <w:r>
         <w:rPr>
@@ -99,13 +115,29 @@
           <w:rtl/>
           <w:lang w:bidi="fa-IR"/>
         </w:rPr>
-        <w:t xml:space="preserve">توانیم با </w:t>
-      </w:r>
-      <w:r>
-        <w:rPr>
-          <w:lang w:bidi="fa-IR"/>
-        </w:rPr>
-        <w:t xml:space="preserve"> $event</w:t>
+        <w:t xml:space="preserve">توانیم </w:t>
+      </w:r>
+      <w:proofErr w:type="gramStart"/>
+      <w:r>
+        <w:rPr>
+          <w:rFonts w:hint="cs"/>
+          <w:rtl/>
+          <w:lang w:bidi="fa-IR"/>
+        </w:rPr>
+        <w:t xml:space="preserve">با </w:t>
+      </w:r>
+      <w:r>
+        <w:rPr>
+          <w:lang w:bidi="fa-IR"/>
+        </w:rPr>
+        <w:t xml:space="preserve"> $</w:t>
+      </w:r>
+      <w:proofErr w:type="gramEnd"/>
+      <w:r>
+        <w:rPr>
+          <w:lang w:bidi="fa-IR"/>
+        </w:rPr>
+        <w:t>event</w:t>
       </w:r>
       <w:r>
         <w:rPr>
@@ -115,17 +147,33 @@
         </w:rPr>
         <w:t xml:space="preserve"> به آن دسترسی داشته باشیم: </w:t>
       </w:r>
+      <w:proofErr w:type="spellStart"/>
       <w:r>
         <w:rPr>
           <w:lang w:bidi="fa-IR"/>
         </w:rPr>
         <w:t>func</w:t>
       </w:r>
-      <w:r>
-        <w:rPr>
-          <w:lang w:bidi="fa-IR"/>
-        </w:rPr>
-        <w:t>($event, arg)</w:t>
+      <w:proofErr w:type="spellEnd"/>
+      <w:r>
+        <w:rPr>
+          <w:lang w:bidi="fa-IR"/>
+        </w:rPr>
+        <w:t xml:space="preserve">($event, </w:t>
+      </w:r>
+      <w:proofErr w:type="spellStart"/>
+      <w:r>
+        <w:rPr>
+          <w:lang w:bidi="fa-IR"/>
+        </w:rPr>
+        <w:t>arg</w:t>
+      </w:r>
+      <w:proofErr w:type="spellEnd"/>
+      <w:r>
+        <w:rPr>
+          <w:lang w:bidi="fa-IR"/>
+        </w:rPr>
+        <w:t>)</w:t>
       </w:r>
       <w:r>
         <w:rPr>
@@ -190,7 +238,21 @@
         <w:rPr>
           <w:lang w:bidi="fa-IR"/>
         </w:rPr>
-        <w:t xml:space="preserve"> {{ func() }}</w:t>
+        <w:t xml:space="preserve"> {{ </w:t>
+      </w:r>
+      <w:proofErr w:type="spellStart"/>
+      <w:r>
+        <w:rPr>
+          <w:lang w:bidi="fa-IR"/>
+        </w:rPr>
+        <w:t>func</w:t>
+      </w:r>
+      <w:proofErr w:type="spellEnd"/>
+      <w:r>
+        <w:rPr>
+          <w:lang w:bidi="fa-IR"/>
+        </w:rPr>
+        <w:t>() }}</w:t>
       </w:r>
       <w:r>
         <w:rPr>
@@ -237,12 +299,14 @@
         </w:rPr>
         <w:t xml:space="preserve">د زیرا با تغییر هر بخش از صفحه، </w:t>
       </w:r>
+      <w:proofErr w:type="spellStart"/>
       <w:r>
         <w:rPr>
           <w:lang w:bidi="fa-IR"/>
         </w:rPr>
         <w:t>vue</w:t>
       </w:r>
+      <w:proofErr w:type="spellEnd"/>
       <w:r>
         <w:rPr>
           <w:rFonts w:hint="cs"/>
@@ -531,12 +595,14 @@
         </w:rPr>
         <w:t xml:space="preserve"> فقط </w:t>
       </w:r>
+      <w:proofErr w:type="spellStart"/>
       <w:r>
         <w:rPr>
           <w:lang w:bidi="fa-IR"/>
         </w:rPr>
         <w:t>css</w:t>
       </w:r>
+      <w:proofErr w:type="spellEnd"/>
       <w:r>
         <w:rPr>
           <w:rFonts w:hint="cs"/>
@@ -647,7 +713,120 @@
         <w:bidi/>
         <w:jc w:val="lowKashida"/>
         <w:rPr>
+          <w:lang w:bidi="fa-IR"/>
+        </w:rPr>
+      </w:pPr>
+      <w:r>
+        <w:rPr>
+          <w:rFonts w:hint="cs"/>
+          <w:rtl/>
+          <w:lang w:bidi="fa-IR"/>
+        </w:rPr>
+        <w:t xml:space="preserve">دیتا را میتوان به وسیله </w:t>
+      </w:r>
+      <w:r>
+        <w:rPr>
+          <w:lang w:bidi="fa-IR"/>
+        </w:rPr>
+        <w:t>prop</w:t>
+      </w:r>
+      <w:r>
+        <w:rPr>
+          <w:rFonts w:hint="cs"/>
+          <w:rtl/>
+          <w:lang w:bidi="fa-IR"/>
+        </w:rPr>
+        <w:t xml:space="preserve"> و </w:t>
+      </w:r>
+      <w:r>
+        <w:rPr>
+          <w:lang w:bidi="fa-IR"/>
+        </w:rPr>
+        <w:t>emit</w:t>
+      </w:r>
+      <w:r>
+        <w:rPr>
+          <w:rFonts w:hint="cs"/>
+          <w:rtl/>
+          <w:lang w:bidi="fa-IR"/>
+        </w:rPr>
+        <w:t xml:space="preserve"> بین کامپوننت فرزند و والد رد و بدل کرد اما نمیتوان بین دو کامپوننت فرزند رد و بدل کرد بنابراین برای انتقال دیتا از یک کامپوننت فرزند به دیگر کامپوننت فرزند باید ابتدا دیتا را به کامپوننت والد فرستاده و از آنجا به کامپوننت فرزند دیگر منتقل کرد.</w:t>
+      </w:r>
+    </w:p>
+    <w:p>
+      <w:pPr>
+        <w:bidi/>
+        <w:jc w:val="lowKashida"/>
+        <w:rPr>
+          <w:rtl/>
+          <w:lang w:bidi="fa-IR"/>
+        </w:rPr>
+      </w:pPr>
+      <w:r>
+        <w:rPr>
+          <w:rFonts w:hint="cs"/>
+          <w:rtl/>
+          <w:lang w:bidi="fa-IR"/>
+        </w:rPr>
+        <w:lastRenderedPageBreak/>
+        <w:t xml:space="preserve">برای رد و بدل کردن دیتا بین دو کامپوننت فرزند میتوان در فایل </w:t>
+      </w:r>
+      <w:r>
+        <w:rPr>
+          <w:lang w:bidi="fa-IR"/>
+        </w:rPr>
+        <w:t>main</w:t>
+      </w:r>
+      <w:r>
+        <w:rPr>
+          <w:rFonts w:hint="cs"/>
+          <w:rtl/>
+          <w:lang w:bidi="fa-IR"/>
+        </w:rPr>
+        <w:t>،</w:t>
+      </w:r>
+      <w:r>
+        <w:rPr>
+          <w:rFonts w:hint="cs"/>
+          <w:rtl/>
+          <w:lang w:bidi="fa-IR"/>
+        </w:rPr>
+        <w:t xml:space="preserve"> یک شی دیگر از ویو ساخته و در کامپوننت های فرزند از متدهای آن شی استفاده کنیم، مانند متدهای </w:t>
+      </w:r>
+      <w:r>
+        <w:rPr>
+          <w:lang w:bidi="fa-IR"/>
+        </w:rPr>
+        <w:t>.</w:t>
+      </w:r>
+      <w:r>
+        <w:rPr>
+          <w:color w:val="00B0F0"/>
+          <w:lang w:bidi="fa-IR"/>
+        </w:rPr>
+        <w:t xml:space="preserve">$emit </w:t>
+      </w:r>
+      <w:r>
+        <w:rPr>
+          <w:lang w:bidi="fa-IR"/>
+        </w:rPr>
+        <w:t xml:space="preserve">&amp; </w:t>
+      </w:r>
+      <w:r>
+        <w:rPr>
+          <w:color w:val="00B0F0"/>
+          <w:lang w:bidi="fa-IR"/>
+        </w:rPr>
+        <w:t>$on</w:t>
+      </w:r>
+    </w:p>
+    <w:p>
+      <w:pPr>
+        <w:bidi/>
+        <w:jc w:val="lowKashida"/>
+        <w:rPr>
           <w:rFonts w:cs="Calibri" w:hint="cs"/>
+          <w:color w:val="000000" w:themeColor="text1"/>
           <w:vertAlign w:val="subscript"/>
           <w:rtl/>
           <w:lang w:bidi="fa-IR"/>
@@ -655,39 +834,239 @@
       </w:pPr>
       <w:r>
         <w:rPr>
-          <w:rFonts w:hint="cs"/>
-          <w:rtl/>
-          <w:lang w:bidi="fa-IR"/>
-        </w:rPr>
-        <w:t xml:space="preserve">دیتا را میتوان به وسیله </w:t>
-      </w:r>
-      <w:r>
-        <w:rPr>
-          <w:lang w:bidi="fa-IR"/>
-        </w:rPr>
-        <w:t>prop</w:t>
-      </w:r>
-      <w:r>
-        <w:rPr>
-          <w:rFonts w:hint="cs"/>
-          <w:rtl/>
-          <w:lang w:bidi="fa-IR"/>
-        </w:rPr>
-        <w:t xml:space="preserve"> و </w:t>
-      </w:r>
-      <w:r>
-        <w:rPr>
-          <w:lang w:bidi="fa-IR"/>
-        </w:rPr>
-        <w:t>emit</w:t>
-      </w:r>
-      <w:r>
-        <w:rPr>
-          <w:rFonts w:hint="cs"/>
-          <w:rtl/>
-          <w:lang w:bidi="fa-IR"/>
-        </w:rPr>
-        <w:t xml:space="preserve"> بین کامپوننت فرزند و والد رد و بدل کرد اما نمیتوان بین دو کامپوننت فرزند رد و بدل کرد بنابراین برای انتقال دیتا از یک کامپوننت فرزند به دیگر کامپوننت فرزند باید ابتدا دیتا را به کامپوننت والد فرستاده و از آنجا به کامپوننت فرزند دیگر منتقل کرد.</w:t>
+          <w:color w:val="00B0F0"/>
+          <w:lang w:bidi="fa-IR"/>
+        </w:rPr>
+        <w:t xml:space="preserve"> Slot</w:t>
+      </w:r>
+      <w:r>
+        <w:rPr>
+          <w:rFonts w:hint="cs"/>
+          <w:color w:val="00B0F0"/>
+          <w:rtl/>
+          <w:lang w:bidi="fa-IR"/>
+        </w:rPr>
+        <w:t>:</w:t>
+      </w:r>
+      <w:r>
+        <w:rPr>
+          <w:rFonts w:hint="cs"/>
+          <w:color w:val="00B0F0"/>
+          <w:rtl/>
+          <w:lang w:bidi="fa-IR"/>
+        </w:rPr>
+        <w:t xml:space="preserve"> </w:t>
+      </w:r>
+      <w:r>
+        <w:rPr>
+          <w:rFonts w:hint="cs"/>
+          <w:color w:val="000000" w:themeColor="text1"/>
+          <w:rtl/>
+          <w:lang w:bidi="fa-IR"/>
+        </w:rPr>
+        <w:t xml:space="preserve">برای انتقال کدهای </w:t>
+      </w:r>
+      <w:r>
+        <w:rPr>
+          <w:color w:val="000000" w:themeColor="text1"/>
+          <w:lang w:bidi="fa-IR"/>
+        </w:rPr>
+        <w:t>html</w:t>
+      </w:r>
+      <w:r>
+        <w:rPr>
+          <w:rFonts w:hint="cs"/>
+          <w:color w:val="000000" w:themeColor="text1"/>
+          <w:rtl/>
+          <w:lang w:bidi="fa-IR"/>
+        </w:rPr>
+        <w:t xml:space="preserve"> به کامپوننت فرزند از سوی والد استفاده می</w:t>
+      </w:r>
+      <w:r>
+        <w:rPr>
+          <w:color w:val="000000" w:themeColor="text1"/>
+          <w:rtl/>
+          <w:lang w:bidi="fa-IR"/>
+        </w:rPr>
+        <w:softHyphen/>
+      </w:r>
+      <w:r>
+        <w:rPr>
+          <w:rFonts w:hint="cs"/>
+          <w:color w:val="000000" w:themeColor="text1"/>
+          <w:rtl/>
+          <w:lang w:bidi="fa-IR"/>
+        </w:rPr>
+        <w:t xml:space="preserve">شود. برای </w:t>
+      </w:r>
+      <w:r>
+        <w:rPr>
+          <w:color w:val="000000" w:themeColor="text1"/>
+          <w:lang w:bidi="fa-IR"/>
+        </w:rPr>
+        <w:t>style</w:t>
+      </w:r>
+      <w:r>
+        <w:rPr>
+          <w:rFonts w:hint="cs"/>
+          <w:color w:val="000000" w:themeColor="text1"/>
+          <w:rtl/>
+          <w:lang w:bidi="fa-IR"/>
+        </w:rPr>
+        <w:t xml:space="preserve"> دادن به کدهای انتقال یافته باید </w:t>
+      </w:r>
+      <w:r>
+        <w:rPr>
+          <w:color w:val="000000" w:themeColor="text1"/>
+          <w:lang w:bidi="fa-IR"/>
+        </w:rPr>
+        <w:t>style</w:t>
+      </w:r>
+      <w:r>
+        <w:rPr>
+          <w:rFonts w:hint="cs"/>
+          <w:color w:val="000000" w:themeColor="text1"/>
+          <w:rtl/>
+          <w:lang w:bidi="fa-IR"/>
+        </w:rPr>
+        <w:t xml:space="preserve"> مورد نظر در کامپوننت فرزند اعمال شود، زیرا در صورتی که </w:t>
+      </w:r>
+      <w:r>
+        <w:rPr>
+          <w:color w:val="000000" w:themeColor="text1"/>
+          <w:lang w:bidi="fa-IR"/>
+        </w:rPr>
+        <w:t>style</w:t>
+      </w:r>
+      <w:r>
+        <w:rPr>
+          <w:rFonts w:hint="cs"/>
+          <w:color w:val="000000" w:themeColor="text1"/>
+          <w:rtl/>
+          <w:lang w:bidi="fa-IR"/>
+        </w:rPr>
+        <w:t xml:space="preserve"> کامپوننت والد در حالت </w:t>
+      </w:r>
+      <w:r>
+        <w:rPr>
+          <w:color w:val="00B0F0"/>
+          <w:lang w:bidi="fa-IR"/>
+        </w:rPr>
+        <w:t>scoped</w:t>
+      </w:r>
+      <w:r>
+        <w:rPr>
+          <w:rFonts w:hint="cs"/>
+          <w:color w:val="00B0F0"/>
+          <w:rtl/>
+          <w:lang w:bidi="fa-IR"/>
+        </w:rPr>
+        <w:t xml:space="preserve"> </w:t>
+      </w:r>
+      <w:r>
+        <w:rPr>
+          <w:rFonts w:hint="cs"/>
+          <w:color w:val="000000" w:themeColor="text1"/>
+          <w:rtl/>
+          <w:lang w:bidi="fa-IR"/>
+        </w:rPr>
+        <w:t>باشد استایلی برای کدهای در حال انتقال اعمال نمی</w:t>
+      </w:r>
+      <w:r>
+        <w:rPr>
+          <w:color w:val="000000" w:themeColor="text1"/>
+          <w:rtl/>
+          <w:lang w:bidi="fa-IR"/>
+        </w:rPr>
+        <w:softHyphen/>
+      </w:r>
+      <w:r>
+        <w:rPr>
+          <w:rFonts w:hint="cs"/>
+          <w:color w:val="000000" w:themeColor="text1"/>
+          <w:rtl/>
+          <w:lang w:bidi="fa-IR"/>
+        </w:rPr>
+        <w:t>شود.</w:t>
+      </w:r>
+      <w:r>
+        <w:rPr>
+          <w:rFonts w:hint="cs"/>
+          <w:color w:val="000000" w:themeColor="text1"/>
+          <w:rtl/>
+          <w:lang w:bidi="fa-IR"/>
+        </w:rPr>
+        <w:t xml:space="preserve"> همچنین غیر از </w:t>
+      </w:r>
+      <w:r>
+        <w:rPr>
+          <w:color w:val="000000" w:themeColor="text1"/>
+          <w:lang w:bidi="fa-IR"/>
+        </w:rPr>
+        <w:t>style</w:t>
+      </w:r>
+      <w:r>
+        <w:rPr>
+          <w:rFonts w:hint="cs"/>
+          <w:color w:val="000000" w:themeColor="text1"/>
+          <w:rtl/>
+          <w:lang w:bidi="fa-IR"/>
+        </w:rPr>
+        <w:t xml:space="preserve">، کدهای دیگر ویو مانند دیتای متغیر یا </w:t>
+      </w:r>
+      <w:r>
+        <w:rPr>
+          <w:color w:val="000000" w:themeColor="text1"/>
+          <w:lang w:bidi="fa-IR"/>
+        </w:rPr>
+        <w:t xml:space="preserve"> </w:t>
+      </w:r>
+      <w:r>
+        <w:rPr>
+          <w:color w:val="00B0F0"/>
+          <w:lang w:bidi="fa-IR"/>
+        </w:rPr>
+        <w:t>v-if</w:t>
+      </w:r>
+      <w:r>
+        <w:rPr>
+          <w:color w:val="000000" w:themeColor="text1"/>
+          <w:lang w:bidi="fa-IR"/>
+        </w:rPr>
+        <w:t xml:space="preserve"> &amp; </w:t>
+      </w:r>
+      <w:r>
+        <w:rPr>
+          <w:color w:val="00B0F0"/>
+          <w:lang w:bidi="fa-IR"/>
+        </w:rPr>
+        <w:t>v-for</w:t>
+      </w:r>
+      <w:r>
+        <w:rPr>
+          <w:rFonts w:hint="cs"/>
+          <w:color w:val="000000" w:themeColor="text1"/>
+          <w:rtl/>
+          <w:lang w:bidi="fa-IR"/>
+        </w:rPr>
+        <w:t xml:space="preserve"> و ...، باید در کامپوننت والد و بین تگ</w:t>
+      </w:r>
+      <w:r>
+        <w:rPr>
+          <w:color w:val="000000" w:themeColor="text1"/>
+          <w:rtl/>
+          <w:lang w:bidi="fa-IR"/>
+        </w:rPr>
+        <w:softHyphen/>
+      </w:r>
+      <w:r>
+        <w:rPr>
+          <w:rFonts w:hint="cs"/>
+          <w:color w:val="000000" w:themeColor="text1"/>
+          <w:rtl/>
+          <w:lang w:bidi="fa-IR"/>
+        </w:rPr>
+        <w:t>های کامپوننت فرزندی که در والد فراخوانی شده است نوشته شود.</w:t>
       </w:r>
     </w:p>
     <w:sectPr>
@@ -823,6 +1202,7 @@
     <w:lsdException w:name="HTML Sample" w:semiHidden="1" w:unhideWhenUsed="1"/>
     <w:lsdException w:name="HTML Typewriter" w:semiHidden="1" w:unhideWhenUsed="1"/>
     <w:lsdException w:name="HTML Variable" w:semiHidden="1" w:unhideWhenUsed="1"/>
+    <w:lsdException w:name="Normal Table" w:semiHidden="1" w:unhideWhenUsed="1"/>
     <w:lsdException w:name="annotation subject" w:semiHidden="1" w:unhideWhenUsed="1"/>
     <w:lsdException w:name="No List" w:semiHidden="1" w:unhideWhenUsed="1"/>
     <w:lsdException w:name="Outline List 1" w:semiHidden="1" w:unhideWhenUsed="1"/>
@@ -865,8 +1245,11 @@
     <w:lsdException w:name="Table Contemporary" w:semiHidden="1" w:unhideWhenUsed="1"/>
     <w:lsdException w:name="Table Elegant" w:semiHidden="1" w:unhideWhenUsed="1"/>
     <w:lsdException w:name="Table Professional" w:semiHidden="1" w:unhideWhenUsed="1"/>
+    <w:lsdException w:name="Table Subtle 1" w:semiHidden="1" w:unhideWhenUsed="1"/>
     <w:lsdException w:name="Table Subtle 2" w:semiHidden="1" w:unhideWhenUsed="1"/>
     <w:lsdException w:name="Table Web 1" w:semiHidden="1" w:unhideWhenUsed="1"/>
+    <w:lsdException w:name="Table Web 2" w:semiHidden="1" w:unhideWhenUsed="1"/>
+    <w:lsdException w:name="Table Web 3" w:semiHidden="1" w:unhideWhenUsed="1"/>
     <w:lsdException w:name="Balloon Text" w:semiHidden="1" w:unhideWhenUsed="1"/>
     <w:lsdException w:name="Table Grid" w:uiPriority="39"/>
     <w:lsdException w:name="Table Theme" w:semiHidden="1" w:unhideWhenUsed="1"/>

</xml_diff>

<commit_message>
Vue2: Allowing for Quote Deletion
</commit_message>
<xml_diff>
--- a/FRON_END/Vuejs/Vuejs.docx
+++ b/FRON_END/Vuejs/Vuejs.docx
@@ -52,33 +52,17 @@
         </w:rPr>
         <w:t xml:space="preserve"> از یک آرگومان استفاده کنیم مانند:‌</w:t>
       </w:r>
-      <w:proofErr w:type="spellStart"/>
       <w:r>
         <w:rPr>
           <w:lang w:bidi="fa-IR"/>
         </w:rPr>
         <w:t>func</w:t>
       </w:r>
-      <w:proofErr w:type="spellEnd"/>
-      <w:r>
-        <w:rPr>
-          <w:lang w:bidi="fa-IR"/>
-        </w:rPr>
-        <w:t>(</w:t>
-      </w:r>
-      <w:proofErr w:type="spellStart"/>
-      <w:r>
-        <w:rPr>
-          <w:lang w:bidi="fa-IR"/>
-        </w:rPr>
-        <w:t>arg</w:t>
-      </w:r>
-      <w:proofErr w:type="spellEnd"/>
-      <w:r>
-        <w:rPr>
-          <w:lang w:bidi="fa-IR"/>
-        </w:rPr>
-        <w:t>)</w:t>
+      <w:r>
+        <w:rPr>
+          <w:lang w:bidi="fa-IR"/>
+        </w:rPr>
+        <w:t>(arg)</w:t>
       </w:r>
       <w:r>
         <w:rPr>
@@ -115,29 +99,13 @@
           <w:rtl/>
           <w:lang w:bidi="fa-IR"/>
         </w:rPr>
-        <w:t xml:space="preserve">توانیم </w:t>
-      </w:r>
-      <w:proofErr w:type="gramStart"/>
-      <w:r>
-        <w:rPr>
-          <w:rFonts w:hint="cs"/>
-          <w:rtl/>
-          <w:lang w:bidi="fa-IR"/>
-        </w:rPr>
-        <w:t xml:space="preserve">با </w:t>
-      </w:r>
-      <w:r>
-        <w:rPr>
-          <w:lang w:bidi="fa-IR"/>
-        </w:rPr>
-        <w:t xml:space="preserve"> $</w:t>
-      </w:r>
-      <w:proofErr w:type="gramEnd"/>
-      <w:r>
-        <w:rPr>
-          <w:lang w:bidi="fa-IR"/>
-        </w:rPr>
-        <w:t>event</w:t>
+        <w:t xml:space="preserve">توانیم با </w:t>
+      </w:r>
+      <w:r>
+        <w:rPr>
+          <w:lang w:bidi="fa-IR"/>
+        </w:rPr>
+        <w:t xml:space="preserve"> $event</w:t>
       </w:r>
       <w:r>
         <w:rPr>
@@ -147,33 +115,17 @@
         </w:rPr>
         <w:t xml:space="preserve"> به آن دسترسی داشته باشیم: </w:t>
       </w:r>
-      <w:proofErr w:type="spellStart"/>
       <w:r>
         <w:rPr>
           <w:lang w:bidi="fa-IR"/>
         </w:rPr>
         <w:t>func</w:t>
       </w:r>
-      <w:proofErr w:type="spellEnd"/>
-      <w:r>
-        <w:rPr>
-          <w:lang w:bidi="fa-IR"/>
-        </w:rPr>
-        <w:t xml:space="preserve">($event, </w:t>
-      </w:r>
-      <w:proofErr w:type="spellStart"/>
-      <w:r>
-        <w:rPr>
-          <w:lang w:bidi="fa-IR"/>
-        </w:rPr>
-        <w:t>arg</w:t>
-      </w:r>
-      <w:proofErr w:type="spellEnd"/>
-      <w:r>
-        <w:rPr>
-          <w:lang w:bidi="fa-IR"/>
-        </w:rPr>
-        <w:t>)</w:t>
+      <w:r>
+        <w:rPr>
+          <w:lang w:bidi="fa-IR"/>
+        </w:rPr>
+        <w:t>($event, arg)</w:t>
       </w:r>
       <w:r>
         <w:rPr>
@@ -238,21 +190,7 @@
         <w:rPr>
           <w:lang w:bidi="fa-IR"/>
         </w:rPr>
-        <w:t xml:space="preserve"> {{ </w:t>
-      </w:r>
-      <w:proofErr w:type="spellStart"/>
-      <w:r>
-        <w:rPr>
-          <w:lang w:bidi="fa-IR"/>
-        </w:rPr>
-        <w:t>func</w:t>
-      </w:r>
-      <w:proofErr w:type="spellEnd"/>
-      <w:r>
-        <w:rPr>
-          <w:lang w:bidi="fa-IR"/>
-        </w:rPr>
-        <w:t>() }}</w:t>
+        <w:t xml:space="preserve"> {{ func() }}</w:t>
       </w:r>
       <w:r>
         <w:rPr>
@@ -299,14 +237,12 @@
         </w:rPr>
         <w:t xml:space="preserve">د زیرا با تغییر هر بخش از صفحه، </w:t>
       </w:r>
-      <w:proofErr w:type="spellStart"/>
       <w:r>
         <w:rPr>
           <w:lang w:bidi="fa-IR"/>
         </w:rPr>
         <w:t>vue</w:t>
       </w:r>
-      <w:proofErr w:type="spellEnd"/>
       <w:r>
         <w:rPr>
           <w:rFonts w:hint="cs"/>
@@ -595,14 +531,12 @@
         </w:rPr>
         <w:t xml:space="preserve"> فقط </w:t>
       </w:r>
-      <w:proofErr w:type="spellStart"/>
       <w:r>
         <w:rPr>
           <w:lang w:bidi="fa-IR"/>
         </w:rPr>
         <w:t>css</w:t>
       </w:r>
-      <w:proofErr w:type="spellEnd"/>
       <w:r>
         <w:rPr>
           <w:rFonts w:hint="cs"/>
@@ -825,8 +759,253 @@
         <w:bidi/>
         <w:jc w:val="lowKashida"/>
         <w:rPr>
+          <w:color w:val="000000" w:themeColor="text1"/>
+          <w:lang w:bidi="fa-IR"/>
+        </w:rPr>
+      </w:pPr>
+      <w:r>
+        <w:rPr>
+          <w:color w:val="00B0F0"/>
+          <w:lang w:bidi="fa-IR"/>
+        </w:rPr>
+        <w:t xml:space="preserve"> Slot</w:t>
+      </w:r>
+      <w:r>
+        <w:rPr>
+          <w:rFonts w:hint="cs"/>
+          <w:color w:val="00B0F0"/>
+          <w:rtl/>
+          <w:lang w:bidi="fa-IR"/>
+        </w:rPr>
+        <w:t>:</w:t>
+      </w:r>
+      <w:r>
+        <w:rPr>
+          <w:rFonts w:hint="cs"/>
+          <w:color w:val="00B0F0"/>
+          <w:rtl/>
+          <w:lang w:bidi="fa-IR"/>
+        </w:rPr>
+        <w:t xml:space="preserve"> </w:t>
+      </w:r>
+      <w:r>
+        <w:rPr>
+          <w:rFonts w:hint="cs"/>
+          <w:color w:val="000000" w:themeColor="text1"/>
+          <w:rtl/>
+          <w:lang w:bidi="fa-IR"/>
+        </w:rPr>
+        <w:t xml:space="preserve">برای انتقال کدهای </w:t>
+      </w:r>
+      <w:r>
+        <w:rPr>
+          <w:color w:val="000000" w:themeColor="text1"/>
+          <w:lang w:bidi="fa-IR"/>
+        </w:rPr>
+        <w:t>html</w:t>
+      </w:r>
+      <w:r>
+        <w:rPr>
+          <w:rFonts w:hint="cs"/>
+          <w:color w:val="000000" w:themeColor="text1"/>
+          <w:rtl/>
+          <w:lang w:bidi="fa-IR"/>
+        </w:rPr>
+        <w:t xml:space="preserve"> به کامپوننت فرزند از سوی والد استفاده می</w:t>
+      </w:r>
+      <w:r>
+        <w:rPr>
+          <w:color w:val="000000" w:themeColor="text1"/>
+          <w:rtl/>
+          <w:lang w:bidi="fa-IR"/>
+        </w:rPr>
+        <w:softHyphen/>
+      </w:r>
+      <w:r>
+        <w:rPr>
+          <w:rFonts w:hint="cs"/>
+          <w:color w:val="000000" w:themeColor="text1"/>
+          <w:rtl/>
+          <w:lang w:bidi="fa-IR"/>
+        </w:rPr>
+        <w:t xml:space="preserve">شود. برای </w:t>
+      </w:r>
+      <w:r>
+        <w:rPr>
+          <w:color w:val="000000" w:themeColor="text1"/>
+          <w:lang w:bidi="fa-IR"/>
+        </w:rPr>
+        <w:t>style</w:t>
+      </w:r>
+      <w:r>
+        <w:rPr>
+          <w:rFonts w:hint="cs"/>
+          <w:color w:val="000000" w:themeColor="text1"/>
+          <w:rtl/>
+          <w:lang w:bidi="fa-IR"/>
+        </w:rPr>
+        <w:t xml:space="preserve"> دادن به کدهای انتقال یافته باید </w:t>
+      </w:r>
+      <w:r>
+        <w:rPr>
+          <w:color w:val="000000" w:themeColor="text1"/>
+          <w:lang w:bidi="fa-IR"/>
+        </w:rPr>
+        <w:t>style</w:t>
+      </w:r>
+      <w:r>
+        <w:rPr>
+          <w:rFonts w:hint="cs"/>
+          <w:color w:val="000000" w:themeColor="text1"/>
+          <w:rtl/>
+          <w:lang w:bidi="fa-IR"/>
+        </w:rPr>
+        <w:t xml:space="preserve"> مورد نظر در کامپوننت فرزند اعمال شود، زیرا در صورتی که </w:t>
+      </w:r>
+      <w:r>
+        <w:rPr>
+          <w:color w:val="000000" w:themeColor="text1"/>
+          <w:lang w:bidi="fa-IR"/>
+        </w:rPr>
+        <w:t>style</w:t>
+      </w:r>
+      <w:r>
+        <w:rPr>
+          <w:rFonts w:hint="cs"/>
+          <w:color w:val="000000" w:themeColor="text1"/>
+          <w:rtl/>
+          <w:lang w:bidi="fa-IR"/>
+        </w:rPr>
+        <w:t xml:space="preserve"> کامپوننت والد در حالت </w:t>
+      </w:r>
+      <w:r>
+        <w:rPr>
+          <w:color w:val="00B0F0"/>
+          <w:lang w:bidi="fa-IR"/>
+        </w:rPr>
+        <w:t>scoped</w:t>
+      </w:r>
+      <w:r>
+        <w:rPr>
+          <w:rFonts w:hint="cs"/>
+          <w:color w:val="00B0F0"/>
+          <w:rtl/>
+          <w:lang w:bidi="fa-IR"/>
+        </w:rPr>
+        <w:t xml:space="preserve"> </w:t>
+      </w:r>
+      <w:r>
+        <w:rPr>
+          <w:rFonts w:hint="cs"/>
+          <w:color w:val="000000" w:themeColor="text1"/>
+          <w:rtl/>
+          <w:lang w:bidi="fa-IR"/>
+        </w:rPr>
+        <w:t>باشد استایلی برای کدهای در حال انتقال اعمال نمی</w:t>
+      </w:r>
+      <w:r>
+        <w:rPr>
+          <w:color w:val="000000" w:themeColor="text1"/>
+          <w:rtl/>
+          <w:lang w:bidi="fa-IR"/>
+        </w:rPr>
+        <w:softHyphen/>
+      </w:r>
+      <w:r>
+        <w:rPr>
+          <w:rFonts w:hint="cs"/>
+          <w:color w:val="000000" w:themeColor="text1"/>
+          <w:rtl/>
+          <w:lang w:bidi="fa-IR"/>
+        </w:rPr>
+        <w:t>شود.</w:t>
+      </w:r>
+      <w:r>
+        <w:rPr>
+          <w:rFonts w:hint="cs"/>
+          <w:color w:val="000000" w:themeColor="text1"/>
+          <w:rtl/>
+          <w:lang w:bidi="fa-IR"/>
+        </w:rPr>
+        <w:t xml:space="preserve"> همچنین غیر از </w:t>
+      </w:r>
+      <w:r>
+        <w:rPr>
+          <w:color w:val="000000" w:themeColor="text1"/>
+          <w:lang w:bidi="fa-IR"/>
+        </w:rPr>
+        <w:t>style</w:t>
+      </w:r>
+      <w:r>
+        <w:rPr>
+          <w:rFonts w:hint="cs"/>
+          <w:color w:val="000000" w:themeColor="text1"/>
+          <w:rtl/>
+          <w:lang w:bidi="fa-IR"/>
+        </w:rPr>
+        <w:t xml:space="preserve">، کدهای دیگر ویو مانند دیتای متغیر یا </w:t>
+      </w:r>
+      <w:r>
+        <w:rPr>
+          <w:color w:val="000000" w:themeColor="text1"/>
+          <w:lang w:bidi="fa-IR"/>
+        </w:rPr>
+        <w:t xml:space="preserve"> </w:t>
+      </w:r>
+      <w:r>
+        <w:rPr>
+          <w:color w:val="00B0F0"/>
+          <w:lang w:bidi="fa-IR"/>
+        </w:rPr>
+        <w:t>v-if</w:t>
+      </w:r>
+      <w:r>
+        <w:rPr>
+          <w:color w:val="000000" w:themeColor="text1"/>
+          <w:lang w:bidi="fa-IR"/>
+        </w:rPr>
+        <w:t xml:space="preserve"> &amp; </w:t>
+      </w:r>
+      <w:r>
+        <w:rPr>
+          <w:color w:val="00B0F0"/>
+          <w:lang w:bidi="fa-IR"/>
+        </w:rPr>
+        <w:t>v-for</w:t>
+      </w:r>
+      <w:r>
+        <w:rPr>
+          <w:rFonts w:hint="cs"/>
+          <w:color w:val="000000" w:themeColor="text1"/>
+          <w:rtl/>
+          <w:lang w:bidi="fa-IR"/>
+        </w:rPr>
+        <w:t xml:space="preserve"> و ...، باید در کامپوننت والد و بین تگ</w:t>
+      </w:r>
+      <w:r>
+        <w:rPr>
+          <w:color w:val="000000" w:themeColor="text1"/>
+          <w:rtl/>
+          <w:lang w:bidi="fa-IR"/>
+        </w:rPr>
+        <w:softHyphen/>
+      </w:r>
+      <w:r>
+        <w:rPr>
+          <w:rFonts w:hint="cs"/>
+          <w:color w:val="000000" w:themeColor="text1"/>
+          <w:rtl/>
+          <w:lang w:bidi="fa-IR"/>
+        </w:rPr>
+        <w:t>های کامپوننت فرزندی که در والد فراخوانی شده است نوشته شود.</w:t>
+      </w:r>
+    </w:p>
+    <w:p>
+      <w:pPr>
+        <w:bidi/>
+        <w:jc w:val="lowKashida"/>
+        <w:rPr>
           <w:rFonts w:cs="Calibri" w:hint="cs"/>
-          <w:color w:val="000000" w:themeColor="text1"/>
           <w:vertAlign w:val="subscript"/>
           <w:rtl/>
           <w:lang w:bidi="fa-IR"/>
@@ -834,41 +1013,44 @@
       </w:pPr>
       <w:r>
         <w:rPr>
-          <w:color w:val="00B0F0"/>
-          <w:lang w:bidi="fa-IR"/>
-        </w:rPr>
-        <w:t xml:space="preserve"> Slot</w:t>
-      </w:r>
-      <w:r>
-        <w:rPr>
-          <w:rFonts w:hint="cs"/>
-          <w:color w:val="00B0F0"/>
-          <w:rtl/>
-          <w:lang w:bidi="fa-IR"/>
-        </w:rPr>
-        <w:t>:</w:t>
-      </w:r>
-      <w:r>
-        <w:rPr>
-          <w:rFonts w:hint="cs"/>
-          <w:color w:val="00B0F0"/>
-          <w:rtl/>
-          <w:lang w:bidi="fa-IR"/>
-        </w:rPr>
-        <w:t xml:space="preserve"> </w:t>
-      </w:r>
-      <w:r>
-        <w:rPr>
-          <w:rFonts w:hint="cs"/>
-          <w:color w:val="000000" w:themeColor="text1"/>
-          <w:rtl/>
-          <w:lang w:bidi="fa-IR"/>
-        </w:rPr>
-        <w:t xml:space="preserve">برای انتقال کدهای </w:t>
-      </w:r>
-      <w:r>
-        <w:rPr>
-          <w:color w:val="000000" w:themeColor="text1"/>
+          <w:color w:val="5B9BD5" w:themeColor="accent5"/>
+          <w:lang w:bidi="fa-IR"/>
+        </w:rPr>
+        <w:t>@click.native</w:t>
+      </w:r>
+      <w:r>
+        <w:rPr>
+          <w:rFonts w:hint="cs"/>
+          <w:color w:val="5B9BD5" w:themeColor="accent5"/>
+          <w:rtl/>
+          <w:lang w:bidi="fa-IR"/>
+        </w:rPr>
+        <w:t xml:space="preserve">: </w:t>
+      </w:r>
+      <w:r>
+        <w:rPr>
+          <w:rFonts w:hint="cs"/>
+          <w:rtl/>
+          <w:lang w:bidi="fa-IR"/>
+        </w:rPr>
+        <w:t xml:space="preserve">هنگامی استفاده می‌شود که بخواهیم روی یک کامپوننت رخداد کلیک را تعریف کنیم، زیرا کامپوننت فراخوانی شده به </w:t>
+      </w:r>
+      <w:r>
+        <w:rPr>
+          <w:lang w:bidi="fa-IR"/>
+        </w:rPr>
+        <w:t>Dom</w:t>
+      </w:r>
+      <w:r>
+        <w:rPr>
+          <w:rFonts w:hint="cs"/>
+          <w:rtl/>
+          <w:lang w:bidi="fa-IR"/>
+        </w:rPr>
+        <w:t xml:space="preserve"> اضافه نشده است چون فقط کدهای </w:t>
+      </w:r>
+      <w:r>
+        <w:rPr>
           <w:lang w:bidi="fa-IR"/>
         </w:rPr>
         <w:t>html</w:t>
@@ -876,197 +1058,24 @@
       <w:r>
         <w:rPr>
           <w:rFonts w:hint="cs"/>
-          <w:color w:val="000000" w:themeColor="text1"/>
-          <w:rtl/>
-          <w:lang w:bidi="fa-IR"/>
-        </w:rPr>
-        <w:t xml:space="preserve"> به کامپوننت فرزند از سوی والد استفاده می</w:t>
-      </w:r>
-      <w:r>
-        <w:rPr>
-          <w:color w:val="000000" w:themeColor="text1"/>
-          <w:rtl/>
-          <w:lang w:bidi="fa-IR"/>
-        </w:rPr>
-        <w:softHyphen/>
-      </w:r>
-      <w:r>
-        <w:rPr>
-          <w:rFonts w:hint="cs"/>
-          <w:color w:val="000000" w:themeColor="text1"/>
-          <w:rtl/>
-          <w:lang w:bidi="fa-IR"/>
-        </w:rPr>
-        <w:t xml:space="preserve">شود. برای </w:t>
-      </w:r>
-      <w:r>
-        <w:rPr>
-          <w:color w:val="000000" w:themeColor="text1"/>
-          <w:lang w:bidi="fa-IR"/>
-        </w:rPr>
-        <w:t>style</w:t>
-      </w:r>
-      <w:r>
-        <w:rPr>
-          <w:rFonts w:hint="cs"/>
-          <w:color w:val="000000" w:themeColor="text1"/>
-          <w:rtl/>
-          <w:lang w:bidi="fa-IR"/>
-        </w:rPr>
-        <w:t xml:space="preserve"> دادن به کدهای انتقال یافته باید </w:t>
-      </w:r>
-      <w:r>
-        <w:rPr>
-          <w:color w:val="000000" w:themeColor="text1"/>
-          <w:lang w:bidi="fa-IR"/>
-        </w:rPr>
-        <w:t>style</w:t>
-      </w:r>
-      <w:r>
-        <w:rPr>
-          <w:rFonts w:hint="cs"/>
-          <w:color w:val="000000" w:themeColor="text1"/>
-          <w:rtl/>
-          <w:lang w:bidi="fa-IR"/>
-        </w:rPr>
-        <w:t xml:space="preserve"> مورد نظر در کامپوننت فرزند اعمال شود، زیرا در صورتی که </w:t>
-      </w:r>
-      <w:r>
-        <w:rPr>
-          <w:color w:val="000000" w:themeColor="text1"/>
-          <w:lang w:bidi="fa-IR"/>
-        </w:rPr>
-        <w:t>style</w:t>
-      </w:r>
-      <w:r>
-        <w:rPr>
-          <w:rFonts w:hint="cs"/>
-          <w:color w:val="000000" w:themeColor="text1"/>
-          <w:rtl/>
-          <w:lang w:bidi="fa-IR"/>
-        </w:rPr>
-        <w:t xml:space="preserve"> کامپوننت والد در حالت </w:t>
-      </w:r>
-      <w:r>
-        <w:rPr>
-          <w:color w:val="00B0F0"/>
-          <w:lang w:bidi="fa-IR"/>
-        </w:rPr>
-        <w:t>scoped</w:t>
-      </w:r>
-      <w:r>
-        <w:rPr>
-          <w:rFonts w:hint="cs"/>
-          <w:color w:val="00B0F0"/>
-          <w:rtl/>
-          <w:lang w:bidi="fa-IR"/>
-        </w:rPr>
-        <w:t xml:space="preserve"> </w:t>
-      </w:r>
-      <w:r>
-        <w:rPr>
-          <w:rFonts w:hint="cs"/>
-          <w:color w:val="000000" w:themeColor="text1"/>
-          <w:rtl/>
-          <w:lang w:bidi="fa-IR"/>
-        </w:rPr>
-        <w:t>باشد استایلی برای کدهای در حال انتقال اعمال نمی</w:t>
-      </w:r>
-      <w:r>
-        <w:rPr>
-          <w:color w:val="000000" w:themeColor="text1"/>
-          <w:rtl/>
-          <w:lang w:bidi="fa-IR"/>
-        </w:rPr>
-        <w:softHyphen/>
-      </w:r>
-      <w:r>
-        <w:rPr>
-          <w:rFonts w:hint="cs"/>
-          <w:color w:val="000000" w:themeColor="text1"/>
-          <w:rtl/>
-          <w:lang w:bidi="fa-IR"/>
-        </w:rPr>
-        <w:t>شود.</w:t>
-      </w:r>
-      <w:r>
-        <w:rPr>
-          <w:rFonts w:hint="cs"/>
-          <w:color w:val="000000" w:themeColor="text1"/>
-          <w:rtl/>
-          <w:lang w:bidi="fa-IR"/>
-        </w:rPr>
-        <w:t xml:space="preserve"> همچنین غیر از </w:t>
-      </w:r>
-      <w:r>
-        <w:rPr>
-          <w:color w:val="000000" w:themeColor="text1"/>
-          <w:lang w:bidi="fa-IR"/>
-        </w:rPr>
-        <w:t>style</w:t>
-      </w:r>
-      <w:r>
-        <w:rPr>
-          <w:rFonts w:hint="cs"/>
-          <w:color w:val="000000" w:themeColor="text1"/>
-          <w:rtl/>
-          <w:lang w:bidi="fa-IR"/>
-        </w:rPr>
-        <w:t xml:space="preserve">، کدهای دیگر ویو مانند دیتای متغیر یا </w:t>
-      </w:r>
-      <w:r>
-        <w:rPr>
-          <w:color w:val="000000" w:themeColor="text1"/>
-          <w:lang w:bidi="fa-IR"/>
-        </w:rPr>
-        <w:t xml:space="preserve"> </w:t>
-      </w:r>
-      <w:r>
-        <w:rPr>
-          <w:color w:val="00B0F0"/>
-          <w:lang w:bidi="fa-IR"/>
-        </w:rPr>
-        <w:t>v-if</w:t>
-      </w:r>
-      <w:r>
-        <w:rPr>
-          <w:color w:val="000000" w:themeColor="text1"/>
-          <w:lang w:bidi="fa-IR"/>
-        </w:rPr>
-        <w:t xml:space="preserve"> &amp; </w:t>
-      </w:r>
-      <w:r>
-        <w:rPr>
-          <w:color w:val="00B0F0"/>
-          <w:lang w:bidi="fa-IR"/>
-        </w:rPr>
-        <w:t>v-for</w:t>
-      </w:r>
-      <w:r>
-        <w:rPr>
-          <w:rFonts w:hint="cs"/>
-          <w:color w:val="000000" w:themeColor="text1"/>
-          <w:rtl/>
-          <w:lang w:bidi="fa-IR"/>
-        </w:rPr>
-        <w:t xml:space="preserve"> و ...، باید در کامپوننت والد و بین تگ</w:t>
-      </w:r>
-      <w:r>
-        <w:rPr>
-          <w:color w:val="000000" w:themeColor="text1"/>
-          <w:rtl/>
-          <w:lang w:bidi="fa-IR"/>
-        </w:rPr>
-        <w:softHyphen/>
-      </w:r>
-      <w:r>
-        <w:rPr>
-          <w:rFonts w:hint="cs"/>
-          <w:color w:val="000000" w:themeColor="text1"/>
-          <w:rtl/>
-          <w:lang w:bidi="fa-IR"/>
-        </w:rPr>
-        <w:t>های کامپوننت فرزندی که در والد فراخوانی شده است نوشته شود.</w:t>
+          <w:rtl/>
+          <w:lang w:bidi="fa-IR"/>
+        </w:rPr>
+        <w:t xml:space="preserve"> موجود در کامپوننت به </w:t>
+      </w:r>
+      <w:r>
+        <w:rPr>
+          <w:lang w:bidi="fa-IR"/>
+        </w:rPr>
+        <w:t>Dom</w:t>
+      </w:r>
+      <w:r>
+        <w:rPr>
+          <w:rFonts w:hint="cs"/>
+          <w:rtl/>
+          <w:lang w:bidi="fa-IR"/>
+        </w:rPr>
+        <w:t xml:space="preserve"> اضافه می‌شوند. </w:t>
       </w:r>
     </w:p>
     <w:sectPr>

</xml_diff>

<commit_message>
Vue2: Modifying User Input with Input Modifiers
</commit_message>
<xml_diff>
--- a/FRON_END/Vuejs/Vuejs.docx
+++ b/FRON_END/Vuejs/Vuejs.docx
@@ -1005,6 +1005,170 @@
         <w:bidi/>
         <w:jc w:val="lowKashida"/>
         <w:rPr>
+          <w:lang w:bidi="fa-IR"/>
+        </w:rPr>
+      </w:pPr>
+      <w:r>
+        <w:rPr>
+          <w:color w:val="5B9BD5" w:themeColor="accent5"/>
+          <w:lang w:bidi="fa-IR"/>
+        </w:rPr>
+        <w:t>@click.native</w:t>
+      </w:r>
+      <w:r>
+        <w:rPr>
+          <w:rFonts w:hint="cs"/>
+          <w:color w:val="5B9BD5" w:themeColor="accent5"/>
+          <w:rtl/>
+          <w:lang w:bidi="fa-IR"/>
+        </w:rPr>
+        <w:t xml:space="preserve">: </w:t>
+      </w:r>
+      <w:r>
+        <w:rPr>
+          <w:rFonts w:hint="cs"/>
+          <w:rtl/>
+          <w:lang w:bidi="fa-IR"/>
+        </w:rPr>
+        <w:t xml:space="preserve">هنگامی استفاده می‌شود که بخواهیم روی یک کامپوننت رخداد کلیک را تعریف کنیم، زیرا کامپوننت فراخوانی شده به </w:t>
+      </w:r>
+      <w:r>
+        <w:rPr>
+          <w:lang w:bidi="fa-IR"/>
+        </w:rPr>
+        <w:t>Dom</w:t>
+      </w:r>
+      <w:r>
+        <w:rPr>
+          <w:rFonts w:hint="cs"/>
+          <w:rtl/>
+          <w:lang w:bidi="fa-IR"/>
+        </w:rPr>
+        <w:t xml:space="preserve"> اضافه نشده است چون فقط کدهای </w:t>
+      </w:r>
+      <w:r>
+        <w:rPr>
+          <w:lang w:bidi="fa-IR"/>
+        </w:rPr>
+        <w:t>html</w:t>
+      </w:r>
+      <w:r>
+        <w:rPr>
+          <w:rFonts w:hint="cs"/>
+          <w:rtl/>
+          <w:lang w:bidi="fa-IR"/>
+        </w:rPr>
+        <w:t xml:space="preserve"> موجود در کامپوننت به </w:t>
+      </w:r>
+      <w:r>
+        <w:rPr>
+          <w:lang w:bidi="fa-IR"/>
+        </w:rPr>
+        <w:t>Dom</w:t>
+      </w:r>
+      <w:r>
+        <w:rPr>
+          <w:rFonts w:hint="cs"/>
+          <w:rtl/>
+          <w:lang w:bidi="fa-IR"/>
+        </w:rPr>
+        <w:t xml:space="preserve"> اضافه می‌شوند. </w:t>
+      </w:r>
+    </w:p>
+    <w:p>
+      <w:pPr>
+        <w:bidi/>
+        <w:jc w:val="lowKashida"/>
+        <w:rPr>
+          <w:lang w:bidi="fa-IR"/>
+        </w:rPr>
+      </w:pPr>
+      <w:r>
+        <w:rPr>
+          <w:color w:val="5B9BD5" w:themeColor="accent5"/>
+          <w:lang w:bidi="fa-IR"/>
+        </w:rPr>
+        <w:t>Lazy modifier</w:t>
+      </w:r>
+      <w:r>
+        <w:rPr>
+          <w:rFonts w:hint="cs"/>
+          <w:color w:val="5B9BD5" w:themeColor="accent5"/>
+          <w:rtl/>
+          <w:lang w:bidi="fa-IR"/>
+        </w:rPr>
+        <w:t xml:space="preserve">: </w:t>
+      </w:r>
+      <w:r>
+        <w:rPr>
+          <w:rFonts w:hint="cs"/>
+          <w:rtl/>
+          <w:lang w:bidi="fa-IR"/>
+        </w:rPr>
+        <w:t xml:space="preserve">هنگامی که می‌خواهیم با کلیک کردن روی رخدادی دیگر تغییرات در رخداد فعلی اعمال شود از </w:t>
+      </w:r>
+      <w:r>
+        <w:rPr>
+          <w:lang w:bidi="fa-IR"/>
+        </w:rPr>
+        <w:t>lazy</w:t>
+      </w:r>
+      <w:r>
+        <w:rPr>
+          <w:rFonts w:hint="cs"/>
+          <w:rtl/>
+          <w:lang w:bidi="fa-IR"/>
+        </w:rPr>
+        <w:t xml:space="preserve"> استفاده می‌کنیم. بعنوان مثال: در فرمی که از </w:t>
+      </w:r>
+      <w:r>
+        <w:rPr>
+          <w:lang w:bidi="fa-IR"/>
+        </w:rPr>
+        <w:t>v-model</w:t>
+      </w:r>
+      <w:r>
+        <w:rPr>
+          <w:rFonts w:hint="cs"/>
+          <w:rtl/>
+          <w:lang w:bidi="fa-IR"/>
+        </w:rPr>
+        <w:t xml:space="preserve"> استفاده کرده‌ایم با وارد کردن هر حرف مقدار ورودی تغییر می‌کند اما با تغییر آن به </w:t>
+      </w:r>
+      <w:r>
+        <w:rPr>
+          <w:lang w:bidi="fa-IR"/>
+        </w:rPr>
+        <w:t>v-model.lazy=” ”</w:t>
+      </w:r>
+      <w:r>
+        <w:rPr>
+          <w:rFonts w:hint="cs"/>
+          <w:rtl/>
+          <w:lang w:bidi="fa-IR"/>
+        </w:rPr>
+        <w:t xml:space="preserve"> مقدار ورودی تنها زمانی اعمال می‌شود که ما روی </w:t>
+      </w:r>
+      <w:r>
+        <w:rPr>
+          <w:lang w:bidi="fa-IR"/>
+        </w:rPr>
+        <w:t>input</w:t>
+      </w:r>
+      <w:r>
+        <w:rPr>
+          <w:rFonts w:hint="cs"/>
+          <w:rtl/>
+          <w:lang w:bidi="fa-IR"/>
+        </w:rPr>
+        <w:t xml:space="preserve"> دیگری کلیک کنیم.</w:t>
+      </w:r>
+    </w:p>
+    <w:p>
+      <w:pPr>
+        <w:bidi/>
+        <w:jc w:val="lowKashida"/>
+        <w:rPr>
           <w:rFonts w:cs="Calibri" w:hint="cs"/>
           <w:vertAlign w:val="subscript"/>
           <w:rtl/>
@@ -1016,7 +1180,8 @@
           <w:color w:val="5B9BD5" w:themeColor="accent5"/>
           <w:lang w:bidi="fa-IR"/>
         </w:rPr>
-        <w:t>@click.native</w:t>
+        <w:lastRenderedPageBreak/>
+        <w:t>Number modifier</w:t>
       </w:r>
       <w:r>
         <w:rPr>
@@ -1033,49 +1198,49 @@
           <w:rtl/>
           <w:lang w:bidi="fa-IR"/>
         </w:rPr>
-        <w:t xml:space="preserve">هنگامی استفاده می‌شود که بخواهیم روی یک کامپوننت رخداد کلیک را تعریف کنیم، زیرا کامپوننت فراخوانی شده به </w:t>
-      </w:r>
-      <w:r>
-        <w:rPr>
-          <w:lang w:bidi="fa-IR"/>
-        </w:rPr>
-        <w:t>Dom</w:t>
-      </w:r>
-      <w:r>
-        <w:rPr>
-          <w:rFonts w:hint="cs"/>
-          <w:rtl/>
-          <w:lang w:bidi="fa-IR"/>
-        </w:rPr>
-        <w:t xml:space="preserve"> اضافه نشده است چون فقط کدهای </w:t>
-      </w:r>
-      <w:r>
-        <w:rPr>
-          <w:lang w:bidi="fa-IR"/>
-        </w:rPr>
-        <w:t>html</w:t>
-      </w:r>
-      <w:r>
-        <w:rPr>
-          <w:rFonts w:hint="cs"/>
-          <w:rtl/>
-          <w:lang w:bidi="fa-IR"/>
-        </w:rPr>
-        <w:t xml:space="preserve"> موجود در کامپوننت به </w:t>
-      </w:r>
-      <w:r>
-        <w:rPr>
-          <w:lang w:bidi="fa-IR"/>
-        </w:rPr>
-        <w:t>Dom</w:t>
-      </w:r>
-      <w:r>
-        <w:rPr>
-          <w:rFonts w:hint="cs"/>
-          <w:rtl/>
-          <w:lang w:bidi="fa-IR"/>
-        </w:rPr>
-        <w:t xml:space="preserve"> اضافه می‌شوند. </w:t>
+        <w:t xml:space="preserve">هنگامی که می‌خواهیم مقدار ورودی بعنوان عدد شناخته شود از این قابلیت استفاده می‌کنیم، زیرا مقادیر ورودی </w:t>
+      </w:r>
+      <w:r>
+        <w:rPr>
+          <w:lang w:bidi="fa-IR"/>
+        </w:rPr>
+        <w:t>string</w:t>
+      </w:r>
+      <w:r>
+        <w:rPr>
+          <w:rFonts w:hint="cs"/>
+          <w:rtl/>
+          <w:lang w:bidi="fa-IR"/>
+        </w:rPr>
+        <w:t xml:space="preserve"> در نظر گرفته می‌شوند. مثال:‌ </w:t>
+      </w:r>
+      <w:r>
+        <w:rPr>
+          <w:lang w:bidi="fa-IR"/>
+        </w:rPr>
+        <w:t>v-model.number=” “</w:t>
+      </w:r>
+      <w:r>
+        <w:rPr>
+          <w:rFonts w:hint="cs"/>
+          <w:rtl/>
+          <w:lang w:bidi="fa-IR"/>
+        </w:rPr>
+        <w:t xml:space="preserve"> یا </w:t>
+      </w:r>
+      <w:r>
+        <w:rPr>
+          <w:lang w:bidi="fa-IR"/>
+        </w:rPr>
+        <w:t>v-model.lazy.number</w:t>
+      </w:r>
+      <w:r>
+        <w:rPr>
+          <w:rFonts w:hint="cs"/>
+          <w:rtl/>
+          <w:lang w:bidi="fa-IR"/>
+        </w:rPr>
+        <w:t>.</w:t>
       </w:r>
     </w:p>
     <w:sectPr>

</xml_diff>

<commit_message>
Vue2: An (often-times better) Alternative to Filters_ Computed Properties
</commit_message>
<xml_diff>
--- a/FRON_END/Vuejs/Vuejs.docx
+++ b/FRON_END/Vuejs/Vuejs.docx
@@ -61,21 +61,11 @@
         </w:rPr>
         <w:t>‌</w:t>
       </w:r>
-      <w:proofErr w:type="spellStart"/>
       <w:r>
         <w:t>func</w:t>
       </w:r>
-      <w:proofErr w:type="spellEnd"/>
-      <w:r>
-        <w:t>(</w:t>
-      </w:r>
-      <w:proofErr w:type="spellStart"/>
-      <w:r>
-        <w:t>arg</w:t>
-      </w:r>
-      <w:proofErr w:type="spellEnd"/>
-      <w:r>
-        <w:t>)</w:t>
+      <w:r>
+        <w:t>(arg)</w:t>
       </w:r>
       <w:r>
         <w:rPr>
@@ -125,7 +115,6 @@
         </w:rPr>
         <w:t xml:space="preserve"> </w:t>
       </w:r>
-      <w:proofErr w:type="spellStart"/>
       <w:proofErr w:type="gramStart"/>
       <w:r>
         <w:rPr>
@@ -133,43 +122,16 @@
           <w:sz w:val="24"/>
           <w:szCs w:val="24"/>
         </w:rPr>
-        <w:t>func</w:t>
-      </w:r>
-      <w:proofErr w:type="spellEnd"/>
+        <w:t>func(</w:t>
+      </w:r>
+      <w:proofErr w:type="gramEnd"/>
       <w:r>
         <w:rPr>
           <w:color w:val="4472C4" w:themeColor="accent1"/>
           <w:sz w:val="24"/>
           <w:szCs w:val="24"/>
         </w:rPr>
-        <w:t>(</w:t>
-      </w:r>
-      <w:proofErr w:type="gramEnd"/>
-      <w:r>
-        <w:rPr>
-          <w:color w:val="4472C4" w:themeColor="accent1"/>
-          <w:sz w:val="24"/>
-          <w:szCs w:val="24"/>
-        </w:rPr>
-        <w:t xml:space="preserve">$event, </w:t>
-      </w:r>
-      <w:proofErr w:type="spellStart"/>
-      <w:r>
-        <w:rPr>
-          <w:color w:val="4472C4" w:themeColor="accent1"/>
-          <w:sz w:val="24"/>
-          <w:szCs w:val="24"/>
-        </w:rPr>
-        <w:t>arg</w:t>
-      </w:r>
-      <w:proofErr w:type="spellEnd"/>
-      <w:r>
-        <w:rPr>
-          <w:color w:val="4472C4" w:themeColor="accent1"/>
-          <w:sz w:val="24"/>
-          <w:szCs w:val="24"/>
-        </w:rPr>
-        <w:t>)</w:t>
+        <w:t>$event, arg)</w:t>
       </w:r>
     </w:p>
     <w:p>
@@ -234,15 +196,7 @@
         <w:t xml:space="preserve"> مانند </w:t>
       </w:r>
       <w:r>
-        <w:t>{{ f</w:t>
-      </w:r>
-      <w:proofErr w:type="spellStart"/>
-      <w:r>
-        <w:t>unc</w:t>
-      </w:r>
-      <w:proofErr w:type="spellEnd"/>
-      <w:r>
-        <w:t>() }}</w:t>
+        <w:t>{{ func() }}</w:t>
       </w:r>
       <w:r>
         <w:rPr>
@@ -281,11 +235,9 @@
         </w:rPr>
         <w:t xml:space="preserve">د زیرا با تغییر هر بخش از صفحه، </w:t>
       </w:r>
-      <w:proofErr w:type="spellStart"/>
       <w:r>
         <w:t>vue</w:t>
       </w:r>
-      <w:proofErr w:type="spellEnd"/>
       <w:r>
         <w:rPr>
           <w:rFonts w:hint="cs"/>
@@ -706,14 +658,12 @@
         </w:rPr>
         <w:t xml:space="preserve">فقط </w:t>
       </w:r>
-      <w:proofErr w:type="spellStart"/>
       <w:r>
         <w:rPr>
           <w:lang w:bidi="fa-IR"/>
         </w:rPr>
         <w:t>css</w:t>
       </w:r>
-      <w:proofErr w:type="spellEnd"/>
       <w:r>
         <w:rPr>
           <w:rFonts w:hint="cs"/>
@@ -1414,21 +1364,7 @@
         <w:rPr>
           <w:lang w:bidi="fa-IR"/>
         </w:rPr>
-        <w:t>v-</w:t>
-      </w:r>
-      <w:proofErr w:type="spellStart"/>
-      <w:r>
-        <w:rPr>
-          <w:lang w:bidi="fa-IR"/>
-        </w:rPr>
-        <w:t>model.lazy</w:t>
-      </w:r>
-      <w:proofErr w:type="spellEnd"/>
-      <w:r>
-        <w:rPr>
-          <w:lang w:bidi="fa-IR"/>
-        </w:rPr>
-        <w:t>=””</w:t>
+        <w:t>v-model.lazy=””</w:t>
       </w:r>
       <w:r>
         <w:rPr>
@@ -1518,21 +1454,7 @@
         <w:rPr>
           <w:color w:val="4472C4" w:themeColor="accent1"/>
         </w:rPr>
-        <w:t>v-</w:t>
-      </w:r>
-      <w:proofErr w:type="spellStart"/>
-      <w:r>
-        <w:rPr>
-          <w:color w:val="4472C4" w:themeColor="accent1"/>
-        </w:rPr>
-        <w:t>model.number</w:t>
-      </w:r>
-      <w:proofErr w:type="spellEnd"/>
-      <w:r>
-        <w:rPr>
-          <w:color w:val="4472C4" w:themeColor="accent1"/>
-        </w:rPr>
-        <w:t>=” “</w:t>
+        <w:t>v-model.number=” “</w:t>
       </w:r>
       <w:r>
         <w:rPr>
@@ -1553,16 +1475,8 @@
         <w:rPr>
           <w:color w:val="4472C4" w:themeColor="accent1"/>
         </w:rPr>
-        <w:t>v-</w:t>
-      </w:r>
-      <w:proofErr w:type="spellStart"/>
-      <w:r>
-        <w:rPr>
-          <w:color w:val="4472C4" w:themeColor="accent1"/>
-        </w:rPr>
-        <w:t>model.lazy.number</w:t>
-      </w:r>
-      <w:proofErr w:type="spellEnd"/>
+        <w:t>v-model.lazy.number</w:t>
+      </w:r>
       <w:r>
         <w:rPr>
           <w:rFonts w:hint="cs"/>
@@ -1634,14 +1548,12 @@
         </w:rPr>
         <w:t>is=”</w:t>
       </w:r>
-      <w:proofErr w:type="spellStart"/>
       <w:r>
         <w:rPr>
           <w:color w:val="C00000"/>
         </w:rPr>
         <w:t>componentsNameByVariable</w:t>
       </w:r>
-      <w:proofErr w:type="spellEnd"/>
       <w:r>
         <w:rPr>
           <w:color w:val="00B0F0"/>
@@ -1746,16 +1658,8 @@
         <w:rPr>
           <w:lang w:bidi="fa-IR"/>
         </w:rPr>
-        <w:t>=”</w:t>
-      </w:r>
-      <w:proofErr w:type="spellStart"/>
-      <w:r>
-        <w:rPr>
-          <w:lang w:bidi="fa-IR"/>
-        </w:rPr>
-        <w:t>componentsNameByVariable</w:t>
-      </w:r>
-      <w:proofErr w:type="spellEnd"/>
+        <w:t>=”componentsNameByVariable</w:t>
+      </w:r>
       <w:proofErr w:type="gramEnd"/>
       <w:r>
         <w:rPr>
@@ -1790,9 +1694,7 @@
     <w:p>
       <w:pPr>
         <w:rPr>
-          <w:rFonts w:hint="cs"/>
-          <w:color w:val="00B0F0"/>
-          <w:vertAlign w:val="subscript"/>
+          <w:color w:val="00B0F0"/>
           <w:lang w:bidi="fa-IR"/>
         </w:rPr>
       </w:pPr>
@@ -1802,6 +1704,299 @@
           <w:lang w:bidi="fa-IR"/>
         </w:rPr>
         <w:t>&lt;/keep-alive&gt;</w:t>
+      </w:r>
+    </w:p>
+    <w:p>
+      <w:pPr>
+        <w:bidi/>
+        <w:rPr>
+          <w:rtl/>
+        </w:rPr>
+      </w:pPr>
+      <w:r>
+        <w:rPr>
+          <w:color w:val="00B0F0"/>
+          <w:lang w:bidi="fa-IR"/>
+        </w:rPr>
+        <w:t xml:space="preserve">  </w:t>
+      </w:r>
+      <w:proofErr w:type="gramStart"/>
+      <w:r>
+        <w:rPr>
+          <w:color w:val="00B0F0"/>
+          <w:lang w:bidi="fa-IR"/>
+        </w:rPr>
+        <w:t>:filters</w:t>
+      </w:r>
+      <w:proofErr w:type="gramEnd"/>
+      <w:r>
+        <w:rPr>
+          <w:color w:val="00B0F0"/>
+          <w:lang w:bidi="fa-IR"/>
+        </w:rPr>
+        <w:t>:{}</w:t>
+      </w:r>
+      <w:r>
+        <w:rPr>
+          <w:rFonts w:hint="cs"/>
+          <w:rtl/>
+        </w:rPr>
+        <w:t>فیلترها را می</w:t>
+      </w:r>
+      <w:r>
+        <w:rPr>
+          <w:rtl/>
+        </w:rPr>
+        <w:softHyphen/>
+      </w:r>
+      <w:r>
+        <w:rPr>
+          <w:rFonts w:hint="cs"/>
+          <w:rtl/>
+        </w:rPr>
+        <w:t xml:space="preserve">توان بوسیله </w:t>
+      </w:r>
+      <w:r>
+        <w:t>hook filters:{}</w:t>
+      </w:r>
+      <w:r>
+        <w:rPr>
+          <w:rFonts w:hint="cs"/>
+          <w:rtl/>
+        </w:rPr>
+        <w:t xml:space="preserve"> ایجاد کرد، اما در مواقعی استفاده از </w:t>
+      </w:r>
+      <w:r>
+        <w:t>computed property</w:t>
+      </w:r>
+      <w:r>
+        <w:rPr>
+          <w:rFonts w:hint="cs"/>
+          <w:rtl/>
+        </w:rPr>
+        <w:t xml:space="preserve"> ها برای فیلتر کردن و حفظ کارایی سیستم بهتر است</w:t>
+      </w:r>
+      <w:r>
+        <w:rPr>
+          <w:rFonts w:hint="cs"/>
+          <w:rtl/>
+          <w:lang w:bidi="fa-IR"/>
+        </w:rPr>
+        <w:t xml:space="preserve"> زیرا </w:t>
+      </w:r>
+      <w:r>
+        <w:rPr>
+          <w:lang w:bidi="fa-IR"/>
+        </w:rPr>
+        <w:t>Vue</w:t>
+      </w:r>
+      <w:r>
+        <w:rPr>
+          <w:rFonts w:hint="cs"/>
+          <w:rtl/>
+          <w:lang w:bidi="fa-IR"/>
+        </w:rPr>
+        <w:t xml:space="preserve"> می</w:t>
+      </w:r>
+      <w:r>
+        <w:rPr>
+          <w:rtl/>
+          <w:lang w:bidi="fa-IR"/>
+        </w:rPr>
+        <w:softHyphen/>
+      </w:r>
+      <w:r>
+        <w:rPr>
+          <w:rtl/>
+          <w:lang w:bidi="fa-IR"/>
+        </w:rPr>
+        <w:softHyphen/>
+      </w:r>
+      <w:r>
+        <w:rPr>
+          <w:rFonts w:hint="cs"/>
+          <w:rtl/>
+          <w:lang w:bidi="fa-IR"/>
+        </w:rPr>
+        <w:t xml:space="preserve">تواند تشخیص دهد که چه وقت آن </w:t>
+      </w:r>
+      <w:r>
+        <w:rPr>
+          <w:lang w:bidi="fa-IR"/>
+        </w:rPr>
+        <w:t>property</w:t>
+      </w:r>
+      <w:r>
+        <w:rPr>
+          <w:rFonts w:hint="cs"/>
+          <w:rtl/>
+          <w:lang w:bidi="fa-IR"/>
+        </w:rPr>
+        <w:t xml:space="preserve"> باید اجرا شود زیرا آن متدی است که </w:t>
+      </w:r>
+      <w:r>
+        <w:rPr>
+          <w:rFonts w:hint="cs"/>
+          <w:rtl/>
+          <w:lang w:bidi="fa-IR"/>
+        </w:rPr>
+        <w:t>شبیه یک متغیر با آن رفتار می</w:t>
+      </w:r>
+      <w:r>
+        <w:rPr>
+          <w:rtl/>
+          <w:lang w:bidi="fa-IR"/>
+        </w:rPr>
+        <w:softHyphen/>
+      </w:r>
+      <w:r>
+        <w:rPr>
+          <w:rFonts w:hint="cs"/>
+          <w:rtl/>
+          <w:lang w:bidi="fa-IR"/>
+        </w:rPr>
+        <w:t>شود،</w:t>
+      </w:r>
+      <w:r>
+        <w:rPr>
+          <w:rFonts w:hint="cs"/>
+          <w:rtl/>
+          <w:lang w:bidi="fa-IR"/>
+        </w:rPr>
+        <w:t xml:space="preserve"> اما در </w:t>
+      </w:r>
+      <w:r>
+        <w:rPr>
+          <w:lang w:bidi="fa-IR"/>
+        </w:rPr>
+        <w:t>filters:{}</w:t>
+      </w:r>
+      <w:r>
+        <w:rPr>
+          <w:rFonts w:hint="cs"/>
+          <w:rtl/>
+          <w:lang w:bidi="fa-IR"/>
+        </w:rPr>
+        <w:t xml:space="preserve"> ممکن است که کد چندین بار اجرا شود</w:t>
+      </w:r>
+      <w:r>
+        <w:rPr>
+          <w:lang w:bidi="fa-IR"/>
+        </w:rPr>
+        <w:t xml:space="preserve"> </w:t>
+      </w:r>
+      <w:r>
+        <w:rPr>
+          <w:rFonts w:hint="cs"/>
+          <w:rtl/>
+          <w:lang w:bidi="fa-IR"/>
+        </w:rPr>
+        <w:t xml:space="preserve"> در صورتی که نیاز نیست</w:t>
+      </w:r>
+      <w:r>
+        <w:rPr>
+          <w:rFonts w:hint="cs"/>
+          <w:rtl/>
+        </w:rPr>
+        <w:t>.</w:t>
+      </w:r>
+      <w:r>
+        <w:rPr>
+          <w:rFonts w:hint="cs"/>
+          <w:rtl/>
+        </w:rPr>
+        <w:t xml:space="preserve"> مانند:‌ </w:t>
+      </w:r>
+    </w:p>
+    <w:p>
+      <w:proofErr w:type="gramStart"/>
+      <w:r>
+        <w:rPr>
+          <w:color w:val="00B0F0"/>
+        </w:rPr>
+        <w:t>computed</w:t>
+      </w:r>
+      <w:r>
+        <w:t>:{</w:t>
+      </w:r>
+      <w:proofErr w:type="gramEnd"/>
+    </w:p>
+    <w:p>
+      <w:pPr>
+        <w:ind w:left="720"/>
+      </w:pPr>
+      <w:proofErr w:type="gramStart"/>
+      <w:r>
+        <w:rPr>
+          <w:color w:val="00B0F0"/>
+        </w:rPr>
+        <w:t>filteredFruits</w:t>
+      </w:r>
+      <w:r>
+        <w:t>(</w:t>
+      </w:r>
+      <w:proofErr w:type="gramEnd"/>
+      <w:r>
+        <w:t>){</w:t>
+      </w:r>
+    </w:p>
+    <w:p>
+      <w:pPr>
+        <w:ind w:left="1440"/>
+      </w:pPr>
+      <w:r>
+        <w:t xml:space="preserve">return </w:t>
+      </w:r>
+      <w:proofErr w:type="gramStart"/>
+      <w:r>
+        <w:t>this.fruits</w:t>
+      </w:r>
+      <w:proofErr w:type="gramEnd"/>
+      <w:r>
+        <w:t>.</w:t>
+      </w:r>
+      <w:r>
+        <w:rPr>
+          <w:color w:val="00B0F0"/>
+        </w:rPr>
+        <w:t>filter</w:t>
+      </w:r>
+      <w:r>
+        <w:t>((element) =&gt; {</w:t>
+      </w:r>
+    </w:p>
+    <w:p>
+      <w:pPr>
+        <w:ind w:left="1440"/>
+      </w:pPr>
+      <w:r>
+        <w:t xml:space="preserve">return </w:t>
+      </w:r>
+      <w:proofErr w:type="gramStart"/>
+      <w:r>
+        <w:t>element.toLowerCase</w:t>
+      </w:r>
+      <w:proofErr w:type="gramEnd"/>
+      <w:r>
+        <w:t>().match(this.filterText)</w:t>
+      </w:r>
+    </w:p>
+    <w:p>
+      <w:pPr>
+        <w:rPr>
+          <w:rFonts w:hint="cs"/>
+        </w:rPr>
+      </w:pPr>
+      <w:r>
+        <w:t>})</w:t>
+      </w:r>
+      <w:r>
+        <w:tab/>
+        <w:t>}</w:t>
+      </w:r>
+      <w:r>
+        <w:tab/>
+        <w:t>}</w:t>
       </w:r>
     </w:p>
     <w:sectPr>
@@ -1812,6 +2007,10 @@
     </w:sectPr>
   </w:body>
 </w:document>
+</file>
+
+<file path=word/numbering.xml><?xml version="1.0" encoding="utf-8"?>
+<w:numbering xmlns:wpc="http://schemas.microsoft.com/office/word/2010/wordprocessingCanvas" xmlns:cx="http://schemas.microsoft.com/office/drawing/2014/chartex" xmlns:cx1="http://schemas.microsoft.com/office/drawing/2015/9/8/chartex" xmlns:cx2="http://schemas.microsoft.com/office/drawing/2015/10/21/chartex" xmlns:cx3="http://schemas.microsoft.com/office/drawing/2016/5/9/chartex" xmlns:cx4="http://schemas.microsoft.com/office/drawing/2016/5/10/chartex" xmlns:cx5="http://schemas.microsoft.com/office/drawing/2016/5/11/chartex" xmlns:cx6="http://schemas.microsoft.com/office/drawing/2016/5/12/chartex" xmlns:cx7="http://schemas.microsoft.com/office/drawing/2016/5/13/chartex" xmlns:cx8="http://schemas.microsoft.com/office/drawing/2016/5/14/chartex" xmlns:mc="http://schemas.openxmlformats.org/markup-compatibility/2006" xmlns:aink="http://schemas.microsoft.com/office/drawing/2016/ink" xmlns:am3d="http://schemas.microsoft.com/office/drawing/2017/model3d" xmlns:o="urn:schemas-microsoft-com:office:office" xmlns:oel="http://schemas.microsoft.com/office/2019/extlst" xmlns:r="http://schemas.openxmlformats.org/officeDocument/2006/relationships" xmlns:m="http://schemas.openxmlformats.org/officeDocument/2006/math" xmlns:v="urn:schemas-microsoft-com:vml" xmlns:wp14="http://schemas.microsoft.com/office/word/2010/wordprocessingDrawing" xmlns:wp="http://schemas.openxmlformats.org/drawingml/2006/wordprocessingDrawing" xmlns:w10="urn:schemas-microsoft-com:office:word" xmlns:w="http://schemas.openxmlformats.org/wordprocessingml/2006/main" xmlns:w14="http://schemas.microsoft.com/office/word/2010/wordml" xmlns:w15="http://schemas.microsoft.com/office/word/2012/wordml" xmlns:w16cex="http://schemas.microsoft.com/office/word/2018/wordml/cex" xmlns:w16cid="http://schemas.microsoft.com/office/word/2016/wordml/cid" xmlns:w16="http://schemas.microsoft.com/office/word/2018/wordml" xmlns:w16sdtdh="http://schemas.microsoft.com/office/word/2020/wordml/sdtdatahash" xmlns:w16se="http://schemas.microsoft.com/office/word/2015/wordml/symex" xmlns:wpg="http://schemas.microsoft.com/office/word/2010/wordprocessingGroup" xmlns:wpi="http://schemas.microsoft.com/office/word/2010/wordprocessingInk" xmlns:wne="http://schemas.microsoft.com/office/word/2006/wordml" xmlns:wps="http://schemas.microsoft.com/office/word/2010/wordprocessingShape" mc:Ignorable="w14 w15 w16se w16cid w16 w16cex w16sdtdh wp14"/>
 </file>
 
 <file path=word/styles.xml><?xml version="1.0" encoding="utf-8"?>

</xml_diff>